<commit_message>
bab 10 fix typo
</commit_message>
<xml_diff>
--- a/10. Operasi File.docx
+++ b/10. Operasi File.docx
@@ -313,20 +313,62 @@
         <w:rPr>
           <w:rFonts w:asciiTheme="minorHAnsi" w:hAnsiTheme="minorHAnsi"/>
         </w:rPr>
-        <w:t>Python menyediakan fungsi bawaan yaitu open() untuk membuka suatu file. Fungsi ini akan mengembalikan objek yang dapat kita gunakan untuk membaca dan menulis file tersebut.</w:t>
-      </w:r>
-    </w:p>
-    <w:p>
-      <w:pPr>
-        <w:rPr>
-          <w:rFonts w:asciiTheme="minorHAnsi" w:hAnsiTheme="minorHAnsi"/>
-        </w:rPr>
-      </w:pPr>
-      <w:r>
-        <w:rPr>
-          <w:rFonts w:asciiTheme="minorHAnsi" w:hAnsiTheme="minorHAnsi"/>
-        </w:rPr>
-        <w:t>Contoh penggunaan fungsi open adalah seperti berikut</w:t>
+        <w:t xml:space="preserve">Python menyediakan fungsi bawaan yaitu </w:t>
+      </w:r>
+      <w:r>
+        <w:rPr>
+          <w:rFonts w:asciiTheme="minorHAnsi" w:hAnsiTheme="minorHAnsi"/>
+          <w:b/>
+          <w:bCs/>
+        </w:rPr>
+        <w:t>open()</w:t>
+      </w:r>
+      <w:r>
+        <w:rPr>
+          <w:rFonts w:asciiTheme="minorHAnsi" w:hAnsiTheme="minorHAnsi"/>
+        </w:rPr>
+        <w:t xml:space="preserve"> untuk membuka suatu file. Fungsi ini akan mengembalikan objek yang dapat kita gunakan untuk membaca dan menulis file tersebut.</w:t>
+      </w:r>
+    </w:p>
+    <w:p>
+      <w:pPr>
+        <w:rPr>
+          <w:rFonts w:asciiTheme="minorHAnsi" w:hAnsiTheme="minorHAnsi"/>
+        </w:rPr>
+      </w:pPr>
+      <w:r>
+        <w:rPr>
+          <w:rFonts w:asciiTheme="minorHAnsi" w:hAnsiTheme="minorHAnsi"/>
+        </w:rPr>
+        <w:t xml:space="preserve">Contoh penggunaan fungsi </w:t>
+      </w:r>
+      <w:r>
+        <w:rPr>
+          <w:rFonts w:asciiTheme="minorHAnsi" w:hAnsiTheme="minorHAnsi"/>
+          <w:b/>
+          <w:bCs/>
+        </w:rPr>
+        <w:t>open</w:t>
+      </w:r>
+      <w:r>
+        <w:rPr>
+          <w:rFonts w:asciiTheme="minorHAnsi" w:hAnsiTheme="minorHAnsi"/>
+          <w:b/>
+          <w:bCs/>
+        </w:rPr>
+        <w:t>()</w:t>
+      </w:r>
+      <w:r>
+        <w:rPr>
+          <w:rFonts w:asciiTheme="minorHAnsi" w:hAnsiTheme="minorHAnsi"/>
+        </w:rPr>
+        <w:t xml:space="preserve"> adalah seperti berikut</w:t>
+      </w:r>
+      <w:r>
+        <w:rPr>
+          <w:rFonts w:asciiTheme="minorHAnsi" w:hAnsiTheme="minorHAnsi"/>
+        </w:rPr>
+        <w:t>:</w:t>
       </w:r>
     </w:p>
     <w:p>
@@ -618,7 +660,57 @@
         <w:rPr>
           <w:rFonts w:asciiTheme="minorHAnsi" w:hAnsiTheme="minorHAnsi" w:cs="Consolas"/>
         </w:rPr>
-        <w:t>ada baris 1, kita menggunakan fungsi open() jika file terletak pada direktori yang sama. Jika file terletak pada direktori yang berbeda kita menggunakan baris ke 2. Kita juga dapat menentukan mode apa yang akan digunakan pada saat membuka file. Pada baris ke-3 kita menggunakan mode r+ untuk membaca dan menulis pada file yang sama. Mode-mode lain yang tersedia dapat dilihat pada tabel 10.1 dibawah</w:t>
+        <w:t xml:space="preserve">ada baris 1, kita menggunakan fungsi </w:t>
+      </w:r>
+      <w:r>
+        <w:rPr>
+          <w:rFonts w:asciiTheme="minorHAnsi" w:hAnsiTheme="minorHAnsi" w:cs="Consolas"/>
+          <w:b/>
+          <w:bCs/>
+        </w:rPr>
+        <w:t>open()</w:t>
+      </w:r>
+      <w:r>
+        <w:rPr>
+          <w:rFonts w:asciiTheme="minorHAnsi" w:hAnsiTheme="minorHAnsi" w:cs="Consolas"/>
+        </w:rPr>
+        <w:t xml:space="preserve"> jika file terletak pada direktori yang sama. Jika file terletak pada direktori yang berbeda kita menggunakan baris ke</w:t>
+      </w:r>
+      <w:r>
+        <w:rPr>
+          <w:rFonts w:asciiTheme="minorHAnsi" w:hAnsiTheme="minorHAnsi" w:cs="Consolas"/>
+        </w:rPr>
+        <w:t>-</w:t>
+      </w:r>
+      <w:r>
+        <w:rPr>
+          <w:rFonts w:asciiTheme="minorHAnsi" w:hAnsiTheme="minorHAnsi" w:cs="Consolas"/>
+        </w:rPr>
+        <w:t xml:space="preserve">2. Kita juga dapat menentukan mode apa yang akan digunakan pada saat membuka file. Pada baris ke-3 kita menggunakan mode </w:t>
+      </w:r>
+      <w:r>
+        <w:rPr>
+          <w:rFonts w:asciiTheme="minorHAnsi" w:hAnsiTheme="minorHAnsi" w:cs="Consolas"/>
+        </w:rPr>
+        <w:t>(</w:t>
+      </w:r>
+      <w:r>
+        <w:rPr>
+          <w:rFonts w:asciiTheme="minorHAnsi" w:hAnsiTheme="minorHAnsi" w:cs="Consolas"/>
+        </w:rPr>
+        <w:t>r+</w:t>
+      </w:r>
+      <w:r>
+        <w:rPr>
+          <w:rFonts w:asciiTheme="minorHAnsi" w:hAnsiTheme="minorHAnsi" w:cs="Consolas"/>
+        </w:rPr>
+        <w:t>)</w:t>
+      </w:r>
+      <w:r>
+        <w:rPr>
+          <w:rFonts w:asciiTheme="minorHAnsi" w:hAnsiTheme="minorHAnsi" w:cs="Consolas"/>
+        </w:rPr>
+        <w:t xml:space="preserve"> untuk membaca dan menulis pada file yang sama. Mode-mode lain yang tersedia dapat dilihat pada tabel 10.1 dibawah</w:t>
       </w:r>
     </w:p>
     <w:p>
@@ -1021,7 +1113,43 @@
         <w:rPr>
           <w:rFonts w:asciiTheme="minorHAnsi" w:hAnsiTheme="minorHAnsi"/>
         </w:rPr>
-        <w:t>Terdapat tiga fungsi yang dapat kita gunakan yaitu read(), readline() dan readlines().</w:t>
+        <w:t xml:space="preserve">Terdapat tiga fungsi yang dapat kita gunakan yaitu </w:t>
+      </w:r>
+      <w:r>
+        <w:rPr>
+          <w:rFonts w:asciiTheme="minorHAnsi" w:hAnsiTheme="minorHAnsi"/>
+          <w:b/>
+          <w:bCs/>
+        </w:rPr>
+        <w:t>read(),</w:t>
+      </w:r>
+      <w:r>
+        <w:rPr>
+          <w:rFonts w:asciiTheme="minorHAnsi" w:hAnsiTheme="minorHAnsi"/>
+        </w:rPr>
+        <w:t xml:space="preserve"> </w:t>
+      </w:r>
+      <w:r>
+        <w:rPr>
+          <w:rFonts w:asciiTheme="minorHAnsi" w:hAnsiTheme="minorHAnsi"/>
+          <w:b/>
+          <w:bCs/>
+        </w:rPr>
+        <w:t>readline()</w:t>
+      </w:r>
+      <w:r>
+        <w:rPr>
+          <w:rFonts w:asciiTheme="minorHAnsi" w:hAnsiTheme="minorHAnsi"/>
+        </w:rPr>
+        <w:t xml:space="preserve"> dan </w:t>
+      </w:r>
+      <w:r>
+        <w:rPr>
+          <w:rFonts w:asciiTheme="minorHAnsi" w:hAnsiTheme="minorHAnsi"/>
+          <w:b/>
+          <w:bCs/>
+        </w:rPr>
+        <w:t>readlines().</w:t>
       </w:r>
     </w:p>
     <w:p>
@@ -1035,6 +1163,12 @@
           <w:rFonts w:asciiTheme="minorHAnsi" w:hAnsiTheme="minorHAnsi"/>
         </w:rPr>
         <w:t>Kode berikut ini merupakan contoh membaca file menggunakan python</w:t>
+      </w:r>
+      <w:r>
+        <w:rPr>
+          <w:rFonts w:asciiTheme="minorHAnsi" w:hAnsiTheme="minorHAnsi"/>
+        </w:rPr>
+        <w:t>:</w:t>
       </w:r>
     </w:p>
     <w:p>
@@ -1325,7 +1459,21 @@
         <w:rPr>
           <w:rFonts w:asciiTheme="minorHAnsi" w:hAnsiTheme="minorHAnsi"/>
         </w:rPr>
-        <w:t xml:space="preserve">fungsi read(5) pada baris kedua akan menampilkan 5 karakter pertama pada file test.txt. </w:t>
+        <w:t xml:space="preserve">fungsi </w:t>
+      </w:r>
+      <w:r>
+        <w:rPr>
+          <w:rFonts w:asciiTheme="minorHAnsi" w:hAnsiTheme="minorHAnsi"/>
+          <w:b/>
+          <w:bCs/>
+        </w:rPr>
+        <w:t>read(5)</w:t>
+      </w:r>
+      <w:r>
+        <w:rPr>
+          <w:rFonts w:asciiTheme="minorHAnsi" w:hAnsiTheme="minorHAnsi"/>
+        </w:rPr>
+        <w:t xml:space="preserve"> pada baris kedua akan menampilkan 5 karakter pertama pada file test.txt. </w:t>
       </w:r>
       <w:r>
         <w:rPr>
@@ -1344,7 +1492,43 @@
         <w:rPr>
           <w:rFonts w:asciiTheme="minorHAnsi" w:hAnsiTheme="minorHAnsi"/>
         </w:rPr>
-        <w:t>Sedangkan fungsi readline akan membaca baris pertama pada file test.txt sedangkan fungsi readlines() akan membaca semua baris yang ada pada file tersebut.</w:t>
+        <w:t xml:space="preserve">Sedangkan fungsi </w:t>
+      </w:r>
+      <w:r>
+        <w:rPr>
+          <w:rFonts w:asciiTheme="minorHAnsi" w:hAnsiTheme="minorHAnsi"/>
+          <w:b/>
+          <w:bCs/>
+        </w:rPr>
+        <w:t>readline</w:t>
+      </w:r>
+      <w:r>
+        <w:rPr>
+          <w:rFonts w:asciiTheme="minorHAnsi" w:hAnsiTheme="minorHAnsi"/>
+          <w:b/>
+          <w:bCs/>
+        </w:rPr>
+        <w:t>()</w:t>
+      </w:r>
+      <w:r>
+        <w:rPr>
+          <w:rFonts w:asciiTheme="minorHAnsi" w:hAnsiTheme="minorHAnsi"/>
+        </w:rPr>
+        <w:t xml:space="preserve"> akan membaca baris pertama pada file test.txt sedangkan fungsi </w:t>
+      </w:r>
+      <w:r>
+        <w:rPr>
+          <w:rFonts w:asciiTheme="minorHAnsi" w:hAnsiTheme="minorHAnsi"/>
+          <w:b/>
+          <w:bCs/>
+        </w:rPr>
+        <w:t>readlines()</w:t>
+      </w:r>
+      <w:r>
+        <w:rPr>
+          <w:rFonts w:asciiTheme="minorHAnsi" w:hAnsiTheme="minorHAnsi"/>
+        </w:rPr>
+        <w:t xml:space="preserve"> akan membaca semua baris yang ada pada file tersebut.</w:t>
       </w:r>
     </w:p>
     <w:p>
@@ -1387,7 +1571,27 @@
         <w:rPr>
           <w:rFonts w:asciiTheme="minorHAnsi" w:hAnsiTheme="minorHAnsi"/>
         </w:rPr>
-        <w:t>Agar dapat menulis file pada python kita harus membuka file dalam mode write (w), append (a) atau exlusive (x) mode. Hati-hati jika menggunakan mode (w) karena pada mode ini akan menghapus semua isi file sebelumnya. Sedangkan untuk operasi menulis kita dapat menggunakan fungsi write(). Berikut ini merupakan contoh penggunaan fungsi write</w:t>
+        <w:t xml:space="preserve">Agar dapat menulis file pada python kita harus membuka file dalam mode write (w), append (a) atau exlusive (x) mode. Hati-hati jika menggunakan mode (w) karena pada mode ini akan menghapus semua isi file sebelumnya. Sedangkan untuk operasi menulis kita dapat menggunakan fungsi </w:t>
+      </w:r>
+      <w:r>
+        <w:rPr>
+          <w:rFonts w:asciiTheme="minorHAnsi" w:hAnsiTheme="minorHAnsi"/>
+          <w:b/>
+          <w:bCs/>
+        </w:rPr>
+        <w:t>write().</w:t>
+      </w:r>
+      <w:r>
+        <w:rPr>
+          <w:rFonts w:asciiTheme="minorHAnsi" w:hAnsiTheme="minorHAnsi"/>
+        </w:rPr>
+        <w:t xml:space="preserve"> Berikut ini merupakan contoh penggunaan fungsi write</w:t>
+      </w:r>
+      <w:r>
+        <w:rPr>
+          <w:rFonts w:asciiTheme="minorHAnsi" w:hAnsiTheme="minorHAnsi"/>
+        </w:rPr>
+        <w:t>:</w:t>
       </w:r>
     </w:p>
     <w:p>
@@ -1574,7 +1778,73 @@
           <w:rFonts w:asciiTheme="minorHAnsi" w:hAnsiTheme="minorHAnsi"/>
         </w:rPr>
         <w:lastRenderedPageBreak/>
-        <w:t>pada kode diatas kita menggunakan mode (w) untuk menulis data ke dalam file. \n digunakan jika ingin ganti baris. Jika ingin menambah data tanpa menghapus isi file maka kita gunakan mode (a). sehingga kode diatas akan menjadi seperti berikut</w:t>
+        <w:t>pada kode diatas kita menggunakan mode (w) untuk menulis data ke dalam file.</w:t>
+      </w:r>
+      <w:r>
+        <w:rPr>
+          <w:rFonts w:asciiTheme="minorHAnsi" w:hAnsiTheme="minorHAnsi"/>
+        </w:rPr>
+        <w:t xml:space="preserve"> Tanda</w:t>
+      </w:r>
+      <w:r>
+        <w:rPr>
+          <w:rFonts w:asciiTheme="minorHAnsi" w:hAnsiTheme="minorHAnsi"/>
+        </w:rPr>
+        <w:t xml:space="preserve"> </w:t>
+      </w:r>
+      <w:r>
+        <w:rPr>
+          <w:rFonts w:asciiTheme="minorHAnsi" w:hAnsiTheme="minorHAnsi"/>
+        </w:rPr>
+        <w:t>(</w:t>
+      </w:r>
+      <w:r>
+        <w:rPr>
+          <w:rFonts w:asciiTheme="minorHAnsi" w:hAnsiTheme="minorHAnsi"/>
+        </w:rPr>
+        <w:t>\n</w:t>
+      </w:r>
+      <w:r>
+        <w:rPr>
+          <w:rFonts w:asciiTheme="minorHAnsi" w:hAnsiTheme="minorHAnsi"/>
+        </w:rPr>
+        <w:t>)</w:t>
+      </w:r>
+      <w:r>
+        <w:rPr>
+          <w:rFonts w:asciiTheme="minorHAnsi" w:hAnsiTheme="minorHAnsi"/>
+        </w:rPr>
+        <w:t xml:space="preserve"> digunakan </w:t>
+      </w:r>
+      <w:r>
+        <w:rPr>
+          <w:rFonts w:asciiTheme="minorHAnsi" w:hAnsiTheme="minorHAnsi"/>
+        </w:rPr>
+        <w:t>untuk</w:t>
+      </w:r>
+      <w:r>
+        <w:rPr>
+          <w:rFonts w:asciiTheme="minorHAnsi" w:hAnsiTheme="minorHAnsi"/>
+        </w:rPr>
+        <w:t xml:space="preserve"> </w:t>
+      </w:r>
+      <w:r>
+        <w:rPr>
+          <w:rFonts w:asciiTheme="minorHAnsi" w:hAnsiTheme="minorHAnsi"/>
+        </w:rPr>
+        <w:t xml:space="preserve">berpindah </w:t>
+      </w:r>
+      <w:r>
+        <w:rPr>
+          <w:rFonts w:asciiTheme="minorHAnsi" w:hAnsiTheme="minorHAnsi"/>
+        </w:rPr>
+        <w:t>baris. Jika ingin menambah data tanpa menghapus isi file maka kita gunakan mode (a). sehingga kode diatas akan menjadi seperti berikut</w:t>
+      </w:r>
+      <w:r>
+        <w:rPr>
+          <w:rFonts w:asciiTheme="minorHAnsi" w:hAnsiTheme="minorHAnsi"/>
+        </w:rPr>
+        <w:t>:</w:t>
       </w:r>
     </w:p>
     <w:p>
@@ -1763,7 +2033,51 @@
           <w:sz w:val="24"/>
           <w:szCs w:val="24"/>
         </w:rPr>
-        <w:t>Terdapat fungsi close() yang dapat kita gunakan untuk menutup file yang terbuka. Setiap kali kita membuka file, pastikan kita akhiri dengan menutupnya. Karena jika kita tidak menutup file maka data apapun yang sudah kita tulis tidak akan tersimpan pada file tersebut. Berikut ini contoh kode penggunaan fungsi close</w:t>
+        <w:t xml:space="preserve">Terdapat fungsi </w:t>
+      </w:r>
+      <w:r>
+        <w:rPr>
+          <w:rFonts w:asciiTheme="minorHAnsi" w:hAnsiTheme="minorHAnsi"/>
+          <w:sz w:val="24"/>
+          <w:szCs w:val="24"/>
+        </w:rPr>
+        <w:t>close()</w:t>
+      </w:r>
+      <w:r>
+        <w:rPr>
+          <w:rFonts w:asciiTheme="minorHAnsi" w:hAnsiTheme="minorHAnsi"/>
+          <w:b w:val="0"/>
+          <w:bCs w:val="0"/>
+          <w:sz w:val="24"/>
+          <w:szCs w:val="24"/>
+        </w:rPr>
+        <w:t xml:space="preserve"> yang dapat kita gunakan untuk menutup file yang terbuka. Setiap kali kita membuka file, pastikan kita akhiri dengan menutupnya. Karena jika kita tidak menutup file maka data apapun yang sudah kita tulis tidak akan tersimpan pada file tersebut. Berikut ini contoh kode penggunaan fungsi </w:t>
+      </w:r>
+      <w:r>
+        <w:rPr>
+          <w:rFonts w:asciiTheme="minorHAnsi" w:hAnsiTheme="minorHAnsi"/>
+          <w:sz w:val="24"/>
+          <w:szCs w:val="24"/>
+        </w:rPr>
+        <w:t>close</w:t>
+      </w:r>
+      <w:r>
+        <w:rPr>
+          <w:rFonts w:asciiTheme="minorHAnsi" w:hAnsiTheme="minorHAnsi"/>
+          <w:sz w:val="24"/>
+          <w:szCs w:val="24"/>
+        </w:rPr>
+        <w:t>()</w:t>
+      </w:r>
+      <w:r>
+        <w:rPr>
+          <w:rFonts w:asciiTheme="minorHAnsi" w:hAnsiTheme="minorHAnsi"/>
+          <w:b w:val="0"/>
+          <w:bCs w:val="0"/>
+          <w:sz w:val="24"/>
+          <w:szCs w:val="24"/>
+        </w:rPr>
+        <w:t>:</w:t>
       </w:r>
     </w:p>
     <w:p>
@@ -1943,7 +2257,85 @@
           <w:sz w:val="24"/>
           <w:szCs w:val="24"/>
         </w:rPr>
-        <w:t>kita juga dapat menggunakan statement with. File yang kita buka menggunakan with akan secara otomatis tertutup setelah perintah yang berada di dalam blok with selesai dieksekusi sehingga kita tidak perlu menuliskan fungsi close() lagi. Berikut ini merupakan contoh penggunakan statement with</w:t>
+        <w:t>K</w:t>
+      </w:r>
+      <w:r>
+        <w:rPr>
+          <w:rFonts w:asciiTheme="minorHAnsi" w:hAnsiTheme="minorHAnsi"/>
+          <w:b w:val="0"/>
+          <w:bCs w:val="0"/>
+          <w:sz w:val="24"/>
+          <w:szCs w:val="24"/>
+        </w:rPr>
+        <w:t xml:space="preserve">ita juga dapat menggunakan </w:t>
+      </w:r>
+      <w:r>
+        <w:rPr>
+          <w:rFonts w:asciiTheme="minorHAnsi" w:hAnsiTheme="minorHAnsi"/>
+          <w:b w:val="0"/>
+          <w:bCs w:val="0"/>
+          <w:sz w:val="24"/>
+          <w:szCs w:val="24"/>
+        </w:rPr>
+        <w:t>perintah</w:t>
+      </w:r>
+      <w:r>
+        <w:rPr>
+          <w:rFonts w:asciiTheme="minorHAnsi" w:hAnsiTheme="minorHAnsi"/>
+          <w:b w:val="0"/>
+          <w:bCs w:val="0"/>
+          <w:sz w:val="24"/>
+          <w:szCs w:val="24"/>
+        </w:rPr>
+        <w:t xml:space="preserve"> with. File yang kita buka menggunakan with akan secara otomatis tertutup setelah perintah yang berada di dalam blok with selesai dieksekusi sehingga kita tidak perlu menuliskan fungsi </w:t>
+      </w:r>
+      <w:r>
+        <w:rPr>
+          <w:rFonts w:asciiTheme="minorHAnsi" w:hAnsiTheme="minorHAnsi"/>
+          <w:sz w:val="24"/>
+          <w:szCs w:val="24"/>
+        </w:rPr>
+        <w:t>close()</w:t>
+      </w:r>
+      <w:r>
+        <w:rPr>
+          <w:rFonts w:asciiTheme="minorHAnsi" w:hAnsiTheme="minorHAnsi"/>
+          <w:b w:val="0"/>
+          <w:bCs w:val="0"/>
+          <w:sz w:val="24"/>
+          <w:szCs w:val="24"/>
+        </w:rPr>
+        <w:t xml:space="preserve"> lagi. Berikut ini merupakan contoh penggunakan </w:t>
+      </w:r>
+      <w:r>
+        <w:rPr>
+          <w:rFonts w:asciiTheme="minorHAnsi" w:hAnsiTheme="minorHAnsi"/>
+          <w:b w:val="0"/>
+          <w:bCs w:val="0"/>
+          <w:sz w:val="24"/>
+          <w:szCs w:val="24"/>
+        </w:rPr>
+        <w:t>perintah</w:t>
+      </w:r>
+      <w:r>
+        <w:rPr>
+          <w:rFonts w:asciiTheme="minorHAnsi" w:hAnsiTheme="minorHAnsi"/>
+          <w:b w:val="0"/>
+          <w:bCs w:val="0"/>
+          <w:sz w:val="24"/>
+          <w:szCs w:val="24"/>
+        </w:rPr>
+        <w:t xml:space="preserve"> with</w:t>
+      </w:r>
+      <w:r>
+        <w:rPr>
+          <w:rFonts w:asciiTheme="minorHAnsi" w:hAnsiTheme="minorHAnsi"/>
+          <w:b w:val="0"/>
+          <w:bCs w:val="0"/>
+          <w:sz w:val="24"/>
+          <w:szCs w:val="24"/>
+        </w:rPr>
+        <w:t>:</w:t>
       </w:r>
     </w:p>
     <w:p>
@@ -4116,7 +4508,21 @@
         <w:t>Tugas</w:t>
       </w:r>
     </w:p>
-    <w:p/>
+    <w:p>
+      <w:pPr>
+        <w:pStyle w:val="ListParagraph"/>
+        <w:numPr>
+          <w:ilvl w:val="0"/>
+          <w:numId w:val="16"/>
+        </w:numPr>
+      </w:pPr>
+      <w:r>
+        <w:t>Buatlah program python ya</w:t>
+      </w:r>
+      <w:r>
+        <w:t>ng berfungsi layaknya program pada kasir toko. Program akan menerima inputan jumlah barang dan menampilkan total harga barang pada layar. Jika transaksi telah selesai maka program akan membuat sebuah file bernama invoice.txt yang berisi rincian belanja</w:t>
+      </w:r>
+    </w:p>
     <w:p>
       <w:pPr>
         <w:rPr>
@@ -5746,6 +6152,95 @@
     </w:lvl>
   </w:abstractNum>
   <w:abstractNum w:abstractNumId="13" w15:restartNumberingAfterBreak="0">
+    <w:nsid w:val="65510ED9"/>
+    <w:multiLevelType w:val="hybridMultilevel"/>
+    <w:tmpl w:val="47E230D8"/>
+    <w:lvl w:ilvl="0" w:tplc="0409000F">
+      <w:start w:val="1"/>
+      <w:numFmt w:val="decimal"/>
+      <w:lvlText w:val="%1."/>
+      <w:lvlJc w:val="left"/>
+      <w:pPr>
+        <w:ind w:left="720" w:hanging="360"/>
+      </w:pPr>
+      <w:rPr>
+        <w:rFonts w:hint="default"/>
+      </w:rPr>
+    </w:lvl>
+    <w:lvl w:ilvl="1" w:tplc="04090019" w:tentative="1">
+      <w:start w:val="1"/>
+      <w:numFmt w:val="lowerLetter"/>
+      <w:lvlText w:val="%2."/>
+      <w:lvlJc w:val="left"/>
+      <w:pPr>
+        <w:ind w:left="1440" w:hanging="360"/>
+      </w:pPr>
+    </w:lvl>
+    <w:lvl w:ilvl="2" w:tplc="0409001B" w:tentative="1">
+      <w:start w:val="1"/>
+      <w:numFmt w:val="lowerRoman"/>
+      <w:lvlText w:val="%3."/>
+      <w:lvlJc w:val="right"/>
+      <w:pPr>
+        <w:ind w:left="2160" w:hanging="180"/>
+      </w:pPr>
+    </w:lvl>
+    <w:lvl w:ilvl="3" w:tplc="0409000F" w:tentative="1">
+      <w:start w:val="1"/>
+      <w:numFmt w:val="decimal"/>
+      <w:lvlText w:val="%4."/>
+      <w:lvlJc w:val="left"/>
+      <w:pPr>
+        <w:ind w:left="2880" w:hanging="360"/>
+      </w:pPr>
+    </w:lvl>
+    <w:lvl w:ilvl="4" w:tplc="04090019" w:tentative="1">
+      <w:start w:val="1"/>
+      <w:numFmt w:val="lowerLetter"/>
+      <w:lvlText w:val="%5."/>
+      <w:lvlJc w:val="left"/>
+      <w:pPr>
+        <w:ind w:left="3600" w:hanging="360"/>
+      </w:pPr>
+    </w:lvl>
+    <w:lvl w:ilvl="5" w:tplc="0409001B" w:tentative="1">
+      <w:start w:val="1"/>
+      <w:numFmt w:val="lowerRoman"/>
+      <w:lvlText w:val="%6."/>
+      <w:lvlJc w:val="right"/>
+      <w:pPr>
+        <w:ind w:left="4320" w:hanging="180"/>
+      </w:pPr>
+    </w:lvl>
+    <w:lvl w:ilvl="6" w:tplc="0409000F" w:tentative="1">
+      <w:start w:val="1"/>
+      <w:numFmt w:val="decimal"/>
+      <w:lvlText w:val="%7."/>
+      <w:lvlJc w:val="left"/>
+      <w:pPr>
+        <w:ind w:left="5040" w:hanging="360"/>
+      </w:pPr>
+    </w:lvl>
+    <w:lvl w:ilvl="7" w:tplc="04090019" w:tentative="1">
+      <w:start w:val="1"/>
+      <w:numFmt w:val="lowerLetter"/>
+      <w:lvlText w:val="%8."/>
+      <w:lvlJc w:val="left"/>
+      <w:pPr>
+        <w:ind w:left="5760" w:hanging="360"/>
+      </w:pPr>
+    </w:lvl>
+    <w:lvl w:ilvl="8" w:tplc="0409001B" w:tentative="1">
+      <w:start w:val="1"/>
+      <w:numFmt w:val="lowerRoman"/>
+      <w:lvlText w:val="%9."/>
+      <w:lvlJc w:val="right"/>
+      <w:pPr>
+        <w:ind w:left="6480" w:hanging="180"/>
+      </w:pPr>
+    </w:lvl>
+  </w:abstractNum>
+  <w:abstractNum w:abstractNumId="14" w15:restartNumberingAfterBreak="0">
     <w:nsid w:val="6F8523E9"/>
     <w:multiLevelType w:val="multilevel"/>
     <w:tmpl w:val="AEDCB50A"/>
@@ -5858,7 +6353,7 @@
       </w:pPr>
     </w:lvl>
   </w:abstractNum>
-  <w:abstractNum w:abstractNumId="14" w15:restartNumberingAfterBreak="0">
+  <w:abstractNum w:abstractNumId="15" w15:restartNumberingAfterBreak="0">
     <w:nsid w:val="722C54BA"/>
     <w:multiLevelType w:val="hybridMultilevel"/>
     <w:tmpl w:val="A7F62E38"/>
@@ -5960,7 +6455,7 @@
     <w:abstractNumId w:val="8"/>
   </w:num>
   <w:num w:numId="5">
-    <w:abstractNumId w:val="14"/>
+    <w:abstractNumId w:val="15"/>
   </w:num>
   <w:num w:numId="6">
     <w:abstractNumId w:val="11"/>
@@ -5978,7 +6473,7 @@
     <w:abstractNumId w:val="1"/>
   </w:num>
   <w:num w:numId="11">
-    <w:abstractNumId w:val="13"/>
+    <w:abstractNumId w:val="14"/>
   </w:num>
   <w:num w:numId="12">
     <w:abstractNumId w:val="5"/>
@@ -5992,7 +6487,10 @@
   <w:num w:numId="15">
     <w:abstractNumId w:val="2"/>
   </w:num>
-  <w:numIdMacAtCleanup w:val="15"/>
+  <w:num w:numId="16">
+    <w:abstractNumId w:val="13"/>
+  </w:num>
+  <w:numIdMacAtCleanup w:val="16"/>
 </w:numbering>
 </file>
 

</xml_diff>